<commit_message>
add invoices and payments
</commit_message>
<xml_diff>
--- a/src/main/resources/templates/Facture_storage.docx
+++ b/src/main/resources/templates/Facture_storage.docx
@@ -71,6 +71,7 @@
           <w:p>
             <w:pPr>
               <w:rPr>
+                <w:color w:val="FFFFFF" w:themeColor="background1"/>
                 <w:sz w:val="18"/>
                 <w:szCs w:val="18"/>
               </w:rPr>
@@ -88,7 +89,7 @@
             <w:pPr>
               <w:rPr>
                 <w:b/>
-                <w:color w:val="262626"/>
+                <w:color w:val="FFFFFF" w:themeColor="background1"/>
                 <w:sz w:val="18"/>
                 <w:szCs w:val="18"/>
               </w:rPr>
@@ -1589,7 +1590,21 @@
               <w:rPr>
                 <w:b/>
               </w:rPr>
-              <w:t>Cachet {{Entreprise}}</w:t>
+              <w:t>Cachet {{</w:t>
+            </w:r>
+            <w:proofErr w:type="spellStart"/>
+            <w:r>
+              <w:rPr>
+                <w:b/>
+              </w:rPr>
+              <w:t>customer</w:t>
+            </w:r>
+            <w:proofErr w:type="spellEnd"/>
+            <w:r>
+              <w:rPr>
+                <w:b/>
+              </w:rPr>
+              <w:t>}}</w:t>
             </w:r>
           </w:p>
         </w:tc>
@@ -3380,9 +3395,7 @@
       <w:tblStyleRowBandSize w:val="1"/>
       <w:tblStyleColBandSize w:val="1"/>
       <w:tblCellMar>
-        <w:top w:w="0" w:type="dxa"/>
         <w:left w:w="108" w:type="dxa"/>
-        <w:bottom w:w="0" w:type="dxa"/>
         <w:right w:w="108" w:type="dxa"/>
       </w:tblCellMar>
     </w:tblPr>
@@ -3396,9 +3409,7 @@
       <w:tblStyleRowBandSize w:val="1"/>
       <w:tblStyleColBandSize w:val="1"/>
       <w:tblCellMar>
-        <w:top w:w="0" w:type="dxa"/>
         <w:left w:w="108" w:type="dxa"/>
-        <w:bottom w:w="0" w:type="dxa"/>
         <w:right w:w="108" w:type="dxa"/>
       </w:tblCellMar>
     </w:tblPr>
@@ -3412,9 +3423,7 @@
       <w:tblStyleRowBandSize w:val="1"/>
       <w:tblStyleColBandSize w:val="1"/>
       <w:tblCellMar>
-        <w:top w:w="0" w:type="dxa"/>
         <w:left w:w="108" w:type="dxa"/>
-        <w:bottom w:w="0" w:type="dxa"/>
         <w:right w:w="108" w:type="dxa"/>
       </w:tblCellMar>
     </w:tblPr>
@@ -3428,9 +3437,7 @@
       <w:tblStyleRowBandSize w:val="1"/>
       <w:tblStyleColBandSize w:val="1"/>
       <w:tblCellMar>
-        <w:top w:w="0" w:type="dxa"/>
         <w:left w:w="108" w:type="dxa"/>
-        <w:bottom w:w="0" w:type="dxa"/>
         <w:right w:w="108" w:type="dxa"/>
       </w:tblCellMar>
     </w:tblPr>
@@ -3444,9 +3451,7 @@
       <w:tblStyleRowBandSize w:val="1"/>
       <w:tblStyleColBandSize w:val="1"/>
       <w:tblCellMar>
-        <w:top w:w="0" w:type="dxa"/>
         <w:left w:w="108" w:type="dxa"/>
-        <w:bottom w:w="0" w:type="dxa"/>
         <w:right w:w="108" w:type="dxa"/>
       </w:tblCellMar>
     </w:tblPr>
@@ -3460,9 +3465,7 @@
       <w:tblStyleRowBandSize w:val="1"/>
       <w:tblStyleColBandSize w:val="1"/>
       <w:tblCellMar>
-        <w:top w:w="0" w:type="dxa"/>
         <w:left w:w="108" w:type="dxa"/>
-        <w:bottom w:w="0" w:type="dxa"/>
         <w:right w:w="108" w:type="dxa"/>
       </w:tblCellMar>
     </w:tblPr>

</xml_diff>